<commit_message>
added info on agreed tag for stableswap audit in proj plan
</commit_message>
<xml_diff>
--- a/2022/Q4/Osmosis Phase2 Project Plan.docx
+++ b/2022/Q4/Osmosis Phase2 Project Plan.docx
@@ -209,7 +209,38 @@
           <w:szCs w:val="20"/>
           <w:rtl w:val="0"/>
         </w:rPr>
-        <w:t xml:space="preserve">For stableswap, there are still some pull requests - we will agree upon commit hash later.</w:t>
+        <w:t xml:space="preserve">For stableswap, there are still some pull requests</w:t>
+      </w:r>
+      <w:r>
+        <w:rPr>
+          <w:strike w:val="1"/>
+          <w:sz w:val="20"/>
+          <w:szCs w:val="20"/>
+          <w:rtl w:val="0"/>
+        </w:rPr>
+        <w:t xml:space="preserve"> - we will agree upon commit hash later.</w:t>
+      </w:r>
+    </w:p>
+    <w:p>
+      <w:pPr>
+        <w:numPr>
+          <w:ilvl w:val="1"/>
+          <w:numId w:val="10"/>
+        </w:numPr>
+        <w:ind w:left="1440" w:hanging="360"/>
+        <w:rPr>
+          <w:sz w:val="20"/>
+          <w:szCs w:val="20"/>
+          <w:u w:val="none"/>
+        </w:rPr>
+      </w:pPr>
+      <w:r>
+        <w:rPr>
+          <w:sz w:val="20"/>
+          <w:szCs w:val="20"/>
+          <w:rtl w:val="0"/>
+        </w:rPr>
+        <w:t xml:space="preserve">Update December 5th: tag v13.0.0 should be used</w:t>
       </w:r>
     </w:p>
     <w:p>
@@ -260,7 +291,7 @@
           <w:szCs w:val="20"/>
           <w:rtl w:val="0"/>
         </w:rPr>
-        <w:t xml:space="preserve">Main focus during the audit should be:</w:t>
+        <w:t xml:space="preserve">The main focus during the audit should be:</w:t>
       </w:r>
     </w:p>
     <w:p>
@@ -302,7 +333,7 @@
           <w:szCs w:val="20"/>
           <w:rtl w:val="0"/>
         </w:rPr>
-        <w:t xml:space="preserve">Balancer: focus on issues, safety checks - spec is not on a very high level, code is slightly confusing (try to give suggestions to improve both)</w:t>
+        <w:t xml:space="preserve">Balancer: focus on issues, and safety checks - spec is not on a very high level, code is slightly confusing (try to give suggestions to improve both)</w:t>
       </w:r>
     </w:p>
     <w:p>
@@ -344,7 +375,7 @@
           <w:szCs w:val="20"/>
           <w:rtl w:val="0"/>
         </w:rPr>
-        <w:t xml:space="preserve">Test improvements: goal with osmosis lab is to add more unit and simulation tests. Suggestions for adding more test cases that will improve and fulfull ewxpectations listed above.</w:t>
+        <w:t xml:space="preserve">Test improvements: The goal with the osmosis lab is to add more unit and simulation tests. Suggestions for adding more test cases that will improve and fulfill the expectations listed above.</w:t>
       </w:r>
     </w:p>
     <w:p>
@@ -521,6 +552,7 @@
       </w:pPr>
       <w:r>
         <w:rPr>
+          <w:strike w:val="1"/>
           <w:sz w:val="20"/>
           <w:szCs w:val="20"/>
           <w:rtl w:val="0"/>
@@ -542,6 +574,7 @@
       </w:pPr>
       <w:r>
         <w:rPr>
+          <w:strike w:val="1"/>
           <w:sz w:val="20"/>
           <w:szCs w:val="20"/>
           <w:rtl w:val="0"/>
@@ -643,6 +676,7 @@
       </w:pPr>
       <w:r>
         <w:rPr>
+          <w:strike w:val="1"/>
           <w:sz w:val="20"/>
           <w:szCs w:val="20"/>
           <w:rtl w:val="0"/>
@@ -664,6 +698,7 @@
       </w:pPr>
       <w:r>
         <w:rPr>
+          <w:strike w:val="1"/>
           <w:sz w:val="20"/>
           <w:szCs w:val="20"/>
           <w:rtl w:val="0"/>
@@ -685,6 +720,7 @@
       </w:pPr>
       <w:r>
         <w:rPr>
+          <w:strike w:val="1"/>
           <w:sz w:val="20"/>
           <w:szCs w:val="20"/>
           <w:rtl w:val="0"/>
@@ -710,7 +746,7 @@
           <w:szCs w:val="20"/>
           <w:rtl w:val="0"/>
         </w:rPr>
-        <w:t xml:space="preserve">Extend TLA spec to cover TWAP functionality</w:t>
+        <w:t xml:space="preserve">Extend TLA spec to cover TWAP functionality - will skip now, for not seeing how we could efficiently use Atomkraft for e2e testing of Queries against the TWAP module (TWAP API holds only queries)</w:t>
       </w:r>
     </w:p>
     <w:p>
@@ -828,6 +864,7 @@
       </w:pPr>
       <w:r>
         <w:rPr>
+          <w:strike w:val="1"/>
           <w:sz w:val="20"/>
           <w:szCs w:val="20"/>
           <w:rtl w:val="0"/>
@@ -849,6 +886,7 @@
       </w:pPr>
       <w:r>
         <w:rPr>
+          <w:strike w:val="1"/>
           <w:sz w:val="20"/>
           <w:szCs w:val="20"/>
           <w:rtl w:val="0"/>
@@ -870,6 +908,7 @@
       </w:pPr>
       <w:r>
         <w:rPr>
+          <w:strike w:val="1"/>
           <w:sz w:val="20"/>
           <w:szCs w:val="20"/>
           <w:rtl w:val="0"/>
@@ -891,6 +930,7 @@
       </w:pPr>
       <w:r>
         <w:rPr>
+          <w:strike w:val="1"/>
           <w:sz w:val="20"/>
           <w:szCs w:val="20"/>
           <w:rtl w:val="0"/>
@@ -916,7 +956,7 @@
           <w:szCs w:val="20"/>
           <w:rtl w:val="0"/>
         </w:rPr>
-        <w:t xml:space="preserve">Expand TLA spec to cover critical features of balancer pools</w:t>
+        <w:t xml:space="preserve">Expand TLA spec to cover critical features of balancer pools - JoinSwapShareAmountOut</w:t>
       </w:r>
     </w:p>
     <w:p>

</xml_diff>